<commit_message>
Reviewed and accepted tracked changes
Have accepted grammatical feedback from Lachie.
</commit_message>
<xml_diff>
--- a/other_documents/IT Work.docx
+++ b/other_documents/IT Work.docx
@@ -307,43 +307,23 @@
         </w:pBdr>
       </w:pPr>
       <w:r>
-        <w:t>To gain an insight into the practical experience of working as an IT professional, we interviewed Nathan Stewart. Nathan has had an extensive career in IT, working across many different areas</w:t>
-      </w:r>
-      <w:ins w:id="0" w:author="LNeilsen1996@outlook.com" w:date="2023-01-13T12:17:00Z">
-        <w:r>
-          <w:rPr>
-            <w:strike/>
-          </w:rPr>
-          <w:t xml:space="preserve"> </w:t>
-        </w:r>
-      </w:ins>
-      <w:del w:id="1" w:author="LNeilsen1996@outlook.com" w:date="2023-01-13T12:17:00Z">
-        <w:r>
-          <w:delText xml:space="preserve"> </w:delText>
-        </w:r>
-        <w:r>
-          <w:rPr>
-            <w:strike/>
-            <w:rPrChange w:id="2" w:author="LNeilsen1996@outlook.com" w:date="2023-01-13T12:18:00Z">
-              <w:rPr/>
-            </w:rPrChange>
-          </w:rPr>
-          <w:delText>of</w:delText>
-        </w:r>
-      </w:del>
-      <w:ins w:id="3" w:author="LNeilsen1996@outlook.com" w:date="2023-01-12T09:10:00Z">
-        <w:r>
-          <w:t>within</w:t>
-        </w:r>
-      </w:ins>
+        <w:t xml:space="preserve">To gain an insight into the practical experience of working as an IT professional, we interviewed Nathan Stewart. Nathan has had an extensive career in IT, working across many different </w:t>
+      </w:r>
+      <w:r>
+        <w:t>areas</w:t>
+      </w:r>
+      <w:r>
+        <w:t xml:space="preserve"> </w:t>
+      </w:r>
+      <w:r>
+        <w:t>within</w:t>
+      </w:r>
       <w:r>
         <w:t xml:space="preserve"> the</w:t>
       </w:r>
-      <w:ins w:id="4" w:author="LNeilsen1996@outlook.com" w:date="2023-01-12T09:10:00Z">
-        <w:r>
-          <w:t xml:space="preserve"> IT</w:t>
-        </w:r>
-      </w:ins>
+      <w:r>
+        <w:t xml:space="preserve"> IT</w:t>
+      </w:r>
       <w:r>
         <w:t xml:space="preserve"> sector – and is currently a manager within Cyber Security.</w:t>
       </w:r>
@@ -399,219 +379,39 @@
       <w:r>
         <w:t xml:space="preserve"> </w:t>
       </w:r>
-      <w:del w:id="5" w:author="LNeilsen1996@outlook.com" w:date="2023-01-12T09:18:00Z">
-        <w:r>
-          <w:rPr>
-            <w:strike/>
-            <w:rPrChange w:id="6" w:author="LNeilsen1996@outlook.com" w:date="2023-01-13T12:18:00Z">
-              <w:rPr/>
-            </w:rPrChange>
-          </w:rPr>
-          <w:delText>Across</w:delText>
-        </w:r>
-      </w:del>
-      <w:ins w:id="7" w:author="LNeilsen1996@outlook.com" w:date="2023-01-12T09:18:00Z">
-        <w:r>
-          <w:t>Throughout</w:t>
-        </w:r>
-      </w:ins>
+      <w:r>
+        <w:t>Throughout</w:t>
+      </w:r>
       <w:r>
         <w:t xml:space="preserve"> the whole interview, one main theme was clear</w:t>
       </w:r>
-      <w:del w:id="8" w:author="LNeilsen1996@outlook.com" w:date="2023-01-13T12:17:00Z">
-        <w:r>
-          <w:rPr>
-            <w:strike/>
-            <w:rPrChange w:id="9" w:author="LNeilsen1996@outlook.com" w:date="2023-01-13T12:18:00Z">
-              <w:rPr/>
-            </w:rPrChange>
-          </w:rPr>
-          <w:delText>.</w:delText>
-        </w:r>
-      </w:del>
-      <w:ins w:id="10" w:author="LNeilsen1996@outlook.com" w:date="2023-01-12T09:11:00Z">
-        <w:r>
-          <w:t>:</w:t>
-        </w:r>
-      </w:ins>
+      <w:r>
+        <w:t>:</w:t>
+      </w:r>
       <w:r>
         <w:t xml:space="preserve"> </w:t>
       </w:r>
-      <w:ins w:id="11" w:author="LNeilsen1996@outlook.com" w:date="2023-01-12T09:20:00Z">
-        <w:r>
-          <w:rPr>
-            <w:rPrChange w:id="12" w:author="LNeilsen1996@outlook.com" w:date="2023-01-13T12:18:00Z">
-              <w:rPr>
-                <w:strike/>
-              </w:rPr>
-            </w:rPrChange>
-          </w:rPr>
-          <w:t>if one wishes to succeed</w:t>
-        </w:r>
-        <w:r>
-          <w:t xml:space="preserve"> in IT, it is critical that they have a strong </w:t>
-        </w:r>
-      </w:ins>
-      <w:ins w:id="13" w:author="LNeilsen1996@outlook.com" w:date="2023-01-12T09:21:00Z">
-        <w:r>
-          <w:t>purpose</w:t>
-        </w:r>
-      </w:ins>
-      <w:ins w:id="14" w:author="LNeilsen1996@outlook.com" w:date="2023-01-12T09:22:00Z">
-        <w:r>
-          <w:t xml:space="preserve"> which aligns</w:t>
-        </w:r>
-      </w:ins>
-      <w:ins w:id="15" w:author="LNeilsen1996@outlook.com" w:date="2023-01-12T09:20:00Z">
-        <w:r>
-          <w:rPr>
-            <w:strike/>
-          </w:rPr>
-          <w:t xml:space="preserve"> </w:t>
-        </w:r>
-      </w:ins>
-      <w:ins w:id="16" w:author="LNeilsen1996@outlook.com" w:date="2023-01-12T09:22:00Z">
-        <w:r>
-          <w:t>with the key e</w:t>
-        </w:r>
-      </w:ins>
-      <w:ins w:id="17" w:author="LNeilsen1996@outlook.com" w:date="2023-01-12T09:23:00Z">
-        <w:r>
-          <w:t xml:space="preserve">lements of the IT industry: </w:t>
-        </w:r>
-      </w:ins>
-      <w:ins w:id="18" w:author="LNeilsen1996@outlook.com" w:date="2023-01-12T09:25:00Z">
-        <w:r>
-          <w:t xml:space="preserve">to enhance, advance, simplify and </w:t>
-        </w:r>
-      </w:ins>
-      <w:ins w:id="19" w:author="LNeilsen1996@outlook.com" w:date="2023-01-12T09:27:00Z">
-        <w:r>
-          <w:t>innovate</w:t>
-        </w:r>
-      </w:ins>
-      <w:ins w:id="20" w:author="LNeilsen1996@outlook.com" w:date="2023-01-12T09:26:00Z">
-        <w:r>
-          <w:t xml:space="preserve"> solutions within the IT industry.</w:t>
-        </w:r>
-      </w:ins>
-      <w:ins w:id="21" w:author="LNeilsen1996@outlook.com" w:date="2023-01-12T09:25:00Z">
-        <w:r>
-          <w:t xml:space="preserve"> </w:t>
-        </w:r>
-      </w:ins>
-      <w:del w:id="22" w:author="LNeilsen1996@outlook.com" w:date="2023-01-12T09:12:00Z">
-        <w:r>
-          <w:rPr>
-            <w:strike/>
-            <w:rPrChange w:id="23" w:author="LNeilsen1996@outlook.com" w:date="2023-01-13T12:18:00Z">
-              <w:rPr/>
-            </w:rPrChange>
-          </w:rPr>
-          <w:delText>T</w:delText>
-        </w:r>
-      </w:del>
-      <w:del w:id="24" w:author="LNeilsen1996@outlook.com" w:date="2023-01-12T09:27:00Z">
-        <w:r>
-          <w:rPr>
-            <w:strike/>
-            <w:rPrChange w:id="25" w:author="LNeilsen1996@outlook.com" w:date="2023-01-13T12:18:00Z">
-              <w:rPr/>
-            </w:rPrChange>
-          </w:rPr>
-          <w:delText xml:space="preserve">o succeed </w:delText>
-        </w:r>
-        <w:r>
-          <w:rPr>
-            <w:strike/>
-            <w:rPrChange w:id="26" w:author="LNeilsen1996@outlook.com" w:date="2023-01-13T12:18:00Z">
-              <w:rPr/>
-            </w:rPrChange>
-          </w:rPr>
-          <w:delText>anywhere with</w:delText>
-        </w:r>
-        <w:r>
-          <w:rPr>
-            <w:strike/>
-            <w:rPrChange w:id="27" w:author="LNeilsen1996@outlook.com" w:date="2023-01-13T12:18:00Z">
-              <w:rPr/>
-            </w:rPrChange>
-          </w:rPr>
-          <w:delText xml:space="preserve">in IT, </w:delText>
-        </w:r>
-        <w:r>
-          <w:rPr>
-            <w:strike/>
-            <w:rPrChange w:id="28" w:author="LNeilsen1996@outlook.com" w:date="2023-01-13T12:18:00Z">
-              <w:rPr/>
-            </w:rPrChange>
-          </w:rPr>
-          <w:delText xml:space="preserve">you need to keep in mind what </w:delText>
-        </w:r>
-        <w:r>
-          <w:rPr>
-            <w:strike/>
-            <w:rPrChange w:id="29" w:author="LNeilsen1996@outlook.com" w:date="2023-01-13T12:18:00Z">
-              <w:rPr/>
-            </w:rPrChange>
-          </w:rPr>
-          <w:delText>the purpose</w:delText>
-        </w:r>
-        <w:r>
-          <w:rPr>
-            <w:strike/>
-            <w:rPrChange w:id="30" w:author="LNeilsen1996@outlook.com" w:date="2023-01-13T12:18:00Z">
-              <w:rPr/>
-            </w:rPrChange>
-          </w:rPr>
-          <w:delText xml:space="preserve"> is of what you are doing, and what the purpose is of IT as</w:delText>
-        </w:r>
-        <w:r>
-          <w:rPr>
-            <w:strike/>
-            <w:rPrChange w:id="31" w:author="LNeilsen1996@outlook.com" w:date="2023-01-13T12:18:00Z">
-              <w:rPr/>
-            </w:rPrChange>
-          </w:rPr>
-          <w:delText xml:space="preserve"> a</w:delText>
-        </w:r>
-        <w:r>
-          <w:rPr>
-            <w:strike/>
-            <w:rPrChange w:id="32" w:author="LNeilsen1996@outlook.com" w:date="2023-01-13T12:18:00Z">
-              <w:rPr/>
-            </w:rPrChange>
-          </w:rPr>
-          <w:delText xml:space="preserve"> whole: to advance, to enhance</w:delText>
-        </w:r>
-        <w:r>
-          <w:rPr>
-            <w:strike/>
-            <w:rPrChange w:id="33" w:author="LNeilsen1996@outlook.com" w:date="2023-01-13T12:18:00Z">
-              <w:rPr/>
-            </w:rPrChange>
-          </w:rPr>
-          <w:delText xml:space="preserve">, </w:delText>
-        </w:r>
-        <w:r>
-          <w:rPr>
-            <w:strike/>
-            <w:rPrChange w:id="34" w:author="LNeilsen1996@outlook.com" w:date="2023-01-13T12:18:00Z">
-              <w:rPr/>
-            </w:rPrChange>
-          </w:rPr>
-          <w:delText>to develop</w:delText>
-        </w:r>
-        <w:r>
-          <w:rPr>
-            <w:strike/>
-            <w:rPrChange w:id="35" w:author="LNeilsen1996@outlook.com" w:date="2023-01-13T12:18:00Z">
-              <w:rPr/>
-            </w:rPrChange>
-          </w:rPr>
-          <w:delText>, to simplify and to solve problems.</w:delText>
-        </w:r>
-      </w:del>
+      <w:r>
+        <w:t>if one wishes to succeed</w:t>
+      </w:r>
+      <w:r>
+        <w:t xml:space="preserve"> in IT, it is critical that they have a strong purpose which aligns</w:t>
+      </w:r>
+      <w:r>
+        <w:t xml:space="preserve"> </w:t>
+      </w:r>
+      <w:r>
+        <w:t xml:space="preserve">with the key </w:t>
+      </w:r>
+      <w:r>
+        <w:t>objectives</w:t>
+      </w:r>
+      <w:r>
+        <w:t xml:space="preserve"> </w:t>
+      </w:r>
+      <w:r>
+        <w:t xml:space="preserve">of the IT industry: to enhance, advance, simplify and innovate solutions. </w:t>
+      </w:r>
     </w:p>
     <w:p>
       <w:pPr>
@@ -629,109 +429,41 @@
         </w:pBdr>
       </w:pPr>
       <w:r>
-        <w:t>It was also apparent that the human aspect of IT was just as</w:t>
-      </w:r>
-      <w:del w:id="36" w:author="LNeilsen1996@outlook.com" w:date="2023-01-13T12:17:00Z">
-        <w:r>
-          <w:rPr>
-            <w:strike/>
-            <w:rPrChange w:id="37" w:author="LNeilsen1996@outlook.com" w:date="2023-01-13T12:18:00Z">
-              <w:rPr/>
-            </w:rPrChange>
-          </w:rPr>
-          <w:delText>, if not more,</w:delText>
-        </w:r>
-      </w:del>
-      <w:ins w:id="38" w:author="LNeilsen1996@outlook.com" w:date="2023-01-13T12:17:00Z">
-        <w:r>
-          <w:rPr>
-            <w:strike/>
-          </w:rPr>
-          <w:t xml:space="preserve"> </w:t>
-        </w:r>
-      </w:ins>
-      <w:ins w:id="39" w:author="LNeilsen1996@outlook.com" w:date="2023-01-12T09:28:00Z">
-        <w:r>
-          <w:t>(if not more)</w:t>
-        </w:r>
-      </w:ins>
-      <w:r>
-        <w:t xml:space="preserve"> important than the technical aspect. Communicating with others is key</w:t>
-      </w:r>
-      <w:del w:id="40" w:author="LNeilsen1996@outlook.com" w:date="2023-01-12T09:55:00Z">
-        <w:r>
-          <w:delText>,</w:delText>
-        </w:r>
-      </w:del>
-      <w:r>
-        <w:t xml:space="preserve"> to ensur</w:t>
-      </w:r>
-      <w:ins w:id="41" w:author="LNeilsen1996@outlook.com" w:date="2023-01-12T09:55:00Z">
-        <w:r>
-          <w:t>ing</w:t>
-        </w:r>
-      </w:ins>
-      <w:del w:id="42" w:author="LNeilsen1996@outlook.com" w:date="2023-01-12T09:55:00Z">
-        <w:r>
-          <w:delText>e</w:delText>
-        </w:r>
-      </w:del>
+        <w:t xml:space="preserve">It was also apparent that the human aspect of IT was just </w:t>
+      </w:r>
+      <w:r>
+        <w:t>as</w:t>
+      </w:r>
+      <w:r>
+        <w:t xml:space="preserve"> (</w:t>
+      </w:r>
+      <w:r>
+        <w:t>if not more)</w:t>
+      </w:r>
+      <w:r>
+        <w:t xml:space="preserve"> important than the technical aspect. Communicating with others is key to ensur</w:t>
+      </w:r>
+      <w:r>
+        <w:t>ing</w:t>
+      </w:r>
       <w:r>
         <w:t xml:space="preserve"> that the right technology is implemented </w:t>
       </w:r>
-      <w:del w:id="43" w:author="LNeilsen1996@outlook.com" w:date="2023-01-13T12:17:00Z">
-        <w:r>
-          <w:rPr>
-            <w:strike/>
-            <w:rPrChange w:id="44" w:author="LNeilsen1996@outlook.com" w:date="2023-01-13T12:18:00Z">
-              <w:rPr/>
-            </w:rPrChange>
-          </w:rPr>
-          <w:delText>in the right way, for that</w:delText>
-        </w:r>
-      </w:del>
-      <w:ins w:id="45" w:author="LNeilsen1996@outlook.com" w:date="2023-01-12T09:56:00Z">
-        <w:r>
-          <w:t>correctly for a</w:t>
-        </w:r>
-      </w:ins>
+      <w:r>
+        <w:t>correctly for a</w:t>
+      </w:r>
       <w:r>
         <w:t xml:space="preserve"> specific client. </w:t>
       </w:r>
-      <w:del w:id="46" w:author="LNeilsen1996@outlook.com" w:date="2023-01-13T12:17:00Z">
-        <w:r>
-          <w:rPr>
-            <w:strike/>
-            <w:rPrChange w:id="47" w:author="LNeilsen1996@outlook.com" w:date="2023-01-13T12:18:00Z">
-              <w:rPr/>
-            </w:rPrChange>
-          </w:rPr>
-          <w:delText>There’s not much point in delivering an IT project that is unsuitable to the client’s needs.</w:delText>
-        </w:r>
-      </w:del>
-      <w:ins w:id="48" w:author="LNeilsen1996@outlook.com" w:date="2023-01-12T09:56:00Z">
-        <w:r>
-          <w:t>There w</w:t>
-        </w:r>
-      </w:ins>
-      <w:ins w:id="49" w:author="LNeilsen1996@outlook.com" w:date="2023-01-12T09:57:00Z">
-        <w:r>
-          <w:t xml:space="preserve">ould be very little point in delivering an IT product, which does not suitably meet </w:t>
-        </w:r>
-        <w:proofErr w:type="gramStart"/>
-        <w:r>
-          <w:t xml:space="preserve">that </w:t>
-        </w:r>
-        <w:proofErr w:type="spellStart"/>
-        <w:r>
-          <w:t>clients</w:t>
-        </w:r>
-        <w:proofErr w:type="spellEnd"/>
-        <w:proofErr w:type="gramEnd"/>
-        <w:r>
-          <w:t xml:space="preserve"> needs.</w:t>
-        </w:r>
-      </w:ins>
+      <w:r>
+        <w:t xml:space="preserve">There would be very little point in delivering an IT product, which does not suitably meet that </w:t>
+      </w:r>
+      <w:r>
+        <w:t>client’s</w:t>
+      </w:r>
+      <w:r>
+        <w:t xml:space="preserve"> needs.</w:t>
+      </w:r>
     </w:p>
     <w:p>
       <w:pPr>
@@ -754,66 +486,21 @@
       <w:r>
         <w:t xml:space="preserve">optimally in the next. Both the technical, and non-technical skills were used </w:t>
       </w:r>
-      <w:del w:id="50" w:author="LNeilsen1996@outlook.com" w:date="2023-01-13T12:17:00Z">
-        <w:r>
-          <w:rPr>
-            <w:strike/>
-            <w:rPrChange w:id="51" w:author="LNeilsen1996@outlook.com" w:date="2023-01-13T12:18:00Z">
-              <w:rPr/>
-            </w:rPrChange>
-          </w:rPr>
-          <w:delText>over and over</w:delText>
-        </w:r>
-      </w:del>
-      <w:ins w:id="52" w:author="LNeilsen1996@outlook.com" w:date="2023-01-12T10:02:00Z">
-        <w:r>
-          <w:t>repeatedly</w:t>
-        </w:r>
-      </w:ins>
-      <w:r>
-        <w:t>, and improved upon</w:t>
-      </w:r>
-      <w:del w:id="53" w:author="LNeilsen1996@outlook.com" w:date="2023-01-12T10:02:00Z">
-        <w:r>
-          <w:delText>,</w:delText>
-        </w:r>
-      </w:del>
-      <w:r>
-        <w:t xml:space="preserve"> throughout his career.</w:t>
-      </w:r>
-      <w:ins w:id="54" w:author="LNeilsen1996@outlook.com" w:date="2023-01-12T10:04:00Z">
-        <w:r>
-          <w:t xml:space="preserve"> </w:t>
-        </w:r>
-      </w:ins>
-      <w:del w:id="55" w:author="LNeilsen1996@outlook.com" w:date="2023-01-13T12:18:00Z">
-        <w:r>
-          <w:delText xml:space="preserve"> </w:delText>
-        </w:r>
-      </w:del>
-      <w:del w:id="56" w:author="LNeilsen1996@outlook.com" w:date="2023-01-12T10:03:00Z">
-        <w:r>
-          <w:delText xml:space="preserve">Culminating </w:delText>
-        </w:r>
-      </w:del>
-      <w:ins w:id="57" w:author="LNeilsen1996@outlook.com" w:date="2023-01-12T10:03:00Z">
-        <w:r>
-          <w:t xml:space="preserve">These skills have culminated to result </w:t>
-        </w:r>
-      </w:ins>
+      <w:r>
+        <w:t>repeatedly</w:t>
+      </w:r>
+      <w:r>
+        <w:t>, and improved upon throughout his career.</w:t>
+      </w:r>
+      <w:r>
+        <w:t xml:space="preserve"> These skills have culminated to result </w:t>
+      </w:r>
       <w:r>
         <w:t xml:space="preserve">in a role where he has found his ideal balance of </w:t>
       </w:r>
-      <w:del w:id="58" w:author="LNeilsen1996@outlook.com" w:date="2023-01-12T10:04:00Z">
-        <w:r>
-          <w:delText>skillset</w:delText>
-        </w:r>
-      </w:del>
-      <w:ins w:id="59" w:author="LNeilsen1996@outlook.com" w:date="2023-01-12T10:04:00Z">
-        <w:r>
-          <w:t>skills</w:t>
-        </w:r>
-      </w:ins>
+      <w:r>
+        <w:t>skills</w:t>
+      </w:r>
       <w:r>
         <w:t>, where Nathan can thrive while also satiating his hunger for IT.</w:t>
       </w:r>
@@ -836,55 +523,29 @@
       <w:r>
         <w:t xml:space="preserve">Speaking with Nathan was informative and delivered an interesting insight into the everyday experience of working as an IT professional. We learned about the positive and negative aspects of working as an IT professional, and just how broad the definition of IT is. Nathan provided some fantastic advice that anyone considering a career in IT should keep in </w:t>
       </w:r>
+      <w:proofErr w:type="gramStart"/>
       <w:r>
         <w:t>mind</w:t>
       </w:r>
-      <w:ins w:id="60" w:author="LNeilsen1996@outlook.com" w:date="2023-01-12T10:06:00Z">
-        <w:r>
-          <w:t>,</w:t>
-        </w:r>
-      </w:ins>
+      <w:r>
+        <w:t>,</w:t>
+      </w:r>
       <w:r>
         <w:t xml:space="preserve"> and</w:t>
       </w:r>
+      <w:proofErr w:type="gramEnd"/>
       <w:r>
         <w:t xml:space="preserve"> explained why it is </w:t>
       </w:r>
-      <w:del w:id="61" w:author="LNeilsen1996@outlook.com" w:date="2023-01-13T12:18:00Z">
-        <w:r>
-          <w:rPr>
-            <w:strike/>
-            <w:rPrChange w:id="62" w:author="LNeilsen1996@outlook.com" w:date="2023-01-13T12:18:00Z">
-              <w:rPr/>
-            </w:rPrChange>
-          </w:rPr>
-          <w:delText>great timing</w:delText>
-        </w:r>
-      </w:del>
-      <w:ins w:id="63" w:author="LNeilsen1996@outlook.com" w:date="2023-01-12T10:06:00Z">
-        <w:r>
-          <w:t>a great time</w:t>
-        </w:r>
-      </w:ins>
+      <w:r>
+        <w:t>a great time</w:t>
+      </w:r>
       <w:r>
         <w:t xml:space="preserve"> to be </w:t>
       </w:r>
-      <w:del w:id="64" w:author="LNeilsen1996@outlook.com" w:date="2023-01-13T12:18:00Z">
-        <w:r>
-          <w:rPr>
-            <w:strike/>
-            <w:rPrChange w:id="65" w:author="LNeilsen1996@outlook.com" w:date="2023-01-13T12:18:00Z">
-              <w:rPr/>
-            </w:rPrChange>
-          </w:rPr>
-          <w:delText>joining</w:delText>
-        </w:r>
-      </w:del>
-      <w:ins w:id="66" w:author="LNeilsen1996@outlook.com" w:date="2023-01-12T10:06:00Z">
-        <w:r>
-          <w:t>entering</w:t>
-        </w:r>
-      </w:ins>
+      <w:r>
+        <w:t>entering</w:t>
+      </w:r>
       <w:r>
         <w:t xml:space="preserve"> the IT sector. We really appreciate Nathan’s time sharing his excitement and passion for IT, and look forward to seeing how his career continues to develop in the ever-changing world of IT.</w:t>
       </w:r>
@@ -1016,27 +677,30 @@
         <w:pStyle w:val="Body"/>
       </w:pPr>
       <w:r>
+        <w:t>This is something that I’m confronted with on a regular basis, both for myself and for the people that I lead.</w:t>
+      </w:r>
+    </w:p>
+    <w:p>
+      <w:pPr>
+        <w:pStyle w:val="Body"/>
+      </w:pPr>
+    </w:p>
+    <w:p>
+      <w:pPr>
+        <w:pStyle w:val="Body"/>
+      </w:pPr>
+      <w:r>
+        <w:t xml:space="preserve">What we’re calling microcredentials is the way that I’m approaching that. For example, cloud – it’s a broad sphere within IT, to then break it down into microcredentials. </w:t>
+      </w:r>
+      <w:r>
+        <w:t>So,</w:t>
+      </w:r>
+      <w:r>
+        <w:t xml:space="preserve"> I might say I’m </w:t>
+      </w:r>
+      <w:r>
         <w:lastRenderedPageBreak/>
-        <w:t>This is something that I’m confronted with on a regular basis, both for myself and for the people that I lead.</w:t>
-      </w:r>
-    </w:p>
-    <w:p>
-      <w:pPr>
-        <w:pStyle w:val="Body"/>
-      </w:pPr>
-    </w:p>
-    <w:p>
-      <w:pPr>
-        <w:pStyle w:val="Body"/>
-      </w:pPr>
-      <w:r>
-        <w:t xml:space="preserve">What we’re calling microcredentials is the way that I’m approaching that. For example, cloud – it’s a broad sphere within IT, to then break it down into microcredentials. </w:t>
-      </w:r>
-      <w:r>
-        <w:t>So,</w:t>
-      </w:r>
-      <w:r>
-        <w:t xml:space="preserve"> I might say I’m going to do a microcredential on Azure Fundamentals, then follow that up with another microcredential diving into Azure Directory Services perhaps, or maybe containerisation. </w:t>
+        <w:t xml:space="preserve">going to do a microcredential on Azure Fundamentals, then follow that up with another microcredential diving into Azure Directory Services perhaps, or maybe containerisation. </w:t>
       </w:r>
       <w:r>
         <w:t>T</w:t>
@@ -1283,6 +947,7 @@
         <w:pStyle w:val="Body"/>
       </w:pPr>
       <w:r>
+        <w:lastRenderedPageBreak/>
         <w:t>Then I came back home to Australia. My roles had been transitioning into leadership roles at this point, so the mix of hands-on IT work and leadership started to shift dramatically. But critically, I wouldn’t have got to that point if I didn’t have that level of IT ability and hands-on experience.</w:t>
       </w:r>
     </w:p>
@@ -1601,7 +1266,6 @@
         </w:numPr>
       </w:pPr>
       <w:r>
-        <w:lastRenderedPageBreak/>
         <w:t xml:space="preserve">Change Management – how do you introduce change to </w:t>
       </w:r>
       <w:r>
@@ -2121,7 +1785,6 @@
         </w:numPr>
       </w:pPr>
       <w:r>
-        <w:lastRenderedPageBreak/>
         <w:t xml:space="preserve">Defect and </w:t>
       </w:r>
       <w:r>
@@ -2313,6 +1976,7 @@
         </w:numPr>
       </w:pPr>
       <w:r>
+        <w:lastRenderedPageBreak/>
         <w:t xml:space="preserve">Finance and </w:t>
       </w:r>
       <w:r>
@@ -2659,7 +2323,6 @@
         <w:pStyle w:val="Body"/>
       </w:pPr>
       <w:r>
-        <w:lastRenderedPageBreak/>
         <w:t>With my internal customers the interactions would include things like a m</w:t>
       </w:r>
       <w:r>
@@ -3146,7 +2809,6 @@
         <w:pStyle w:val="Body"/>
       </w:pPr>
       <w:r>
-        <w:lastRenderedPageBreak/>
         <w:t xml:space="preserve">If we were to think of </w:t>
       </w:r>
       <w:r>
@@ -3401,6 +3063,7 @@
         <w:pStyle w:val="Body"/>
       </w:pPr>
       <w:r>
+        <w:lastRenderedPageBreak/>
         <w:t xml:space="preserve">The other is when we’re </w:t>
       </w:r>
       <w:r>
@@ -3700,7 +3363,6 @@
         </w:numPr>
       </w:pPr>
       <w:r>
-        <w:lastRenderedPageBreak/>
         <w:t xml:space="preserve">In </w:t>
       </w:r>
       <w:r>
@@ -3926,6 +3588,7 @@
         <w:pStyle w:val="Heading1"/>
       </w:pPr>
       <w:r>
+        <w:lastRenderedPageBreak/>
         <w:t>Appendix</w:t>
       </w:r>
     </w:p>
@@ -4989,14 +4652,6 @@
     <w:abstractNumId w:val="0"/>
   </w:num>
 </w:numbering>
-</file>
-
-<file path=word/people.xml><?xml version="1.0" encoding="utf-8"?>
-<w15:people xmlns:wpc="http://schemas.microsoft.com/office/word/2010/wordprocessingCanvas" xmlns:cx="http://schemas.microsoft.com/office/drawing/2014/chartex" xmlns:cx1="http://schemas.microsoft.com/office/drawing/2015/9/8/chartex" xmlns:cx2="http://schemas.microsoft.com/office/drawing/2015/10/21/chartex" xmlns:cx3="http://schemas.microsoft.com/office/drawing/2016/5/9/chartex" xmlns:cx4="http://schemas.microsoft.com/office/drawing/2016/5/10/chartex" xmlns:cx5="http://schemas.microsoft.com/office/drawing/2016/5/11/chartex" xmlns:cx6="http://schemas.microsoft.com/office/drawing/2016/5/12/chartex" xmlns:cx7="http://schemas.microsoft.com/office/drawing/2016/5/13/chartex" xmlns:cx8="http://schemas.microsoft.com/office/drawing/2016/5/14/chartex" xmlns:mc="http://schemas.openxmlformats.org/markup-compatibility/2006" xmlns:aink="http://schemas.microsoft.com/office/drawing/2016/ink" xmlns:am3d="http://schemas.microsoft.com/office/drawing/2017/model3d" xmlns:o="urn:schemas-microsoft-com:office:office" xmlns:oel="http://schemas.microsoft.com/office/2019/extlst" xmlns:r="http://schemas.openxmlformats.org/officeDocument/2006/relationships" xmlns:m="http://schemas.openxmlformats.org/officeDocument/2006/math" xmlns:v="urn:schemas-microsoft-com:vml" xmlns:wp14="http://schemas.microsoft.com/office/word/2010/wordprocessingDrawing" xmlns:wp="http://schemas.openxmlformats.org/drawingml/2006/wordprocessingDrawing" xmlns:w10="urn:schemas-microsoft-com:office:word" xmlns:w="http://schemas.openxmlformats.org/wordprocessingml/2006/main" xmlns:w14="http://schemas.microsoft.com/office/word/2010/wordml" xmlns:w15="http://schemas.microsoft.com/office/word/2012/wordml" xmlns:w16cex="http://schemas.microsoft.com/office/word/2018/wordml/cex" xmlns:w16cid="http://schemas.microsoft.com/office/word/2016/wordml/cid" xmlns:w16="http://schemas.microsoft.com/office/word/2018/wordml" xmlns:w16sdtdh="http://schemas.microsoft.com/office/word/2020/wordml/sdtdatahash" xmlns:w16se="http://schemas.microsoft.com/office/word/2015/wordml/symex" xmlns:wpg="http://schemas.microsoft.com/office/word/2010/wordprocessingGroup" xmlns:wpi="http://schemas.microsoft.com/office/word/2010/wordprocessingInk" xmlns:wne="http://schemas.microsoft.com/office/word/2006/wordml" xmlns:wps="http://schemas.microsoft.com/office/word/2010/wordprocessingShape" mc:Ignorable="w14 w15 w16se w16cid w16 w16cex w16sdtdh wp14">
-  <w15:person w15:author="LNeilsen1996@outlook.com">
-    <w15:presenceInfo w15:providerId="Windows Live" w15:userId="1f33c04e2014807e"/>
-  </w15:person>
-</w15:people>
 </file>
 
 <file path=word/styles.xml><?xml version="1.0" encoding="utf-8"?>

</xml_diff>